<commit_message>
Change logic find Email in DB
</commit_message>
<xml_diff>
--- a/home/bitrix/www/local/custom_app/import_contacts/docs/Описание работы Импорта контактов.docx
+++ b/home/bitrix/www/local/custom_app/import_contacts/docs/Описание работы Импорта контактов.docx
@@ -131,18 +131,27 @@
     </w:p>
     <w:p>
       <w:pPr>
-        <w:pStyle w:val="a6"/>
-        <w:jc w:val="center"/>
-      </w:pPr>
-      <w:r>
-        <w:rPr>
-          <w:noProof/>
+        <w:pStyle w:val="a3"/>
+        <w:numPr>
+          <w:ilvl w:val="0"/>
+          <w:numId w:val="2"/>
+        </w:numPr>
+        <w:jc w:val="center"/>
+        <w:rPr>
+          <w:sz w:val="24"/>
+          <w:szCs w:val="24"/>
+        </w:rPr>
+      </w:pPr>
+      <w:r>
+        <w:rPr>
+          <w:sz w:val="24"/>
+          <w:szCs w:val="24"/>
         </w:rPr>
         <w:drawing>
-          <wp:inline distT="0" distB="0" distL="0" distR="0" wp14:anchorId="43D4D1F5" wp14:editId="7049EFB0">
-            <wp:extent cx="3631410" cy="2388870"/>
-            <wp:effectExtent l="0" t="0" r="7620" b="0"/>
-            <wp:docPr id="1" name="Рисунок 1"/>
+          <wp:inline distT="0" distB="0" distL="0" distR="0" wp14:anchorId="1957C3F6" wp14:editId="1ADBABF4">
+            <wp:extent cx="3143250" cy="1284852"/>
+            <wp:effectExtent l="0" t="0" r="0" b="0"/>
+            <wp:docPr id="8" name="Рисунок 8"/>
             <wp:cNvGraphicFramePr>
               <a:graphicFrameLocks xmlns:a="http://schemas.openxmlformats.org/drawingml/2006/main" noChangeAspect="1"/>
             </wp:cNvGraphicFramePr>
@@ -150,36 +159,23 @@
               <a:graphicData uri="http://schemas.openxmlformats.org/drawingml/2006/picture">
                 <pic:pic xmlns:pic="http://schemas.openxmlformats.org/drawingml/2006/picture">
                   <pic:nvPicPr>
-                    <pic:cNvPr id="0" name="Picture 1"/>
-                    <pic:cNvPicPr>
-                      <a:picLocks noChangeAspect="1" noChangeArrowheads="1"/>
-                    </pic:cNvPicPr>
+                    <pic:cNvPr id="1" name=""/>
+                    <pic:cNvPicPr/>
                   </pic:nvPicPr>
                   <pic:blipFill>
-                    <a:blip r:embed="rId6" cstate="print">
-                      <a:extLst>
-                        <a:ext uri="{28A0092B-C50C-407E-A947-70E740481C1C}">
-                          <a14:useLocalDpi xmlns:a14="http://schemas.microsoft.com/office/drawing/2010/main" val="0"/>
-                        </a:ext>
-                      </a:extLst>
-                    </a:blip>
-                    <a:srcRect/>
+                    <a:blip r:embed="rId6"/>
                     <a:stretch>
                       <a:fillRect/>
                     </a:stretch>
                   </pic:blipFill>
-                  <pic:spPr bwMode="auto">
+                  <pic:spPr>
                     <a:xfrm>
                       <a:off x="0" y="0"/>
-                      <a:ext cx="3631410" cy="2388870"/>
+                      <a:ext cx="3162517" cy="1292728"/>
                     </a:xfrm>
                     <a:prstGeom prst="rect">
                       <a:avLst/>
                     </a:prstGeom>
-                    <a:noFill/>
-                    <a:ln>
-                      <a:noFill/>
-                    </a:ln>
                   </pic:spPr>
                 </pic:pic>
               </a:graphicData>
@@ -194,36 +190,77 @@
         <w:rPr>
           <w:sz w:val="24"/>
           <w:szCs w:val="24"/>
+        </w:rPr>
+      </w:pPr>
+    </w:p>
+    <w:p>
+      <w:pPr>
+        <w:pStyle w:val="a6"/>
+        <w:jc w:val="center"/>
+      </w:pPr>
+    </w:p>
+    <w:p>
+      <w:pPr>
+        <w:pStyle w:val="a3"/>
+        <w:rPr>
+          <w:sz w:val="24"/>
+          <w:szCs w:val="24"/>
+        </w:rPr>
+      </w:pPr>
+      <w:r>
+        <w:rPr>
+          <w:sz w:val="24"/>
+          <w:szCs w:val="24"/>
+        </w:rPr>
+        <w:t xml:space="preserve">Для корректной загрузки контактов важен порядок столбцов в файле и общее оформление. Подробное описание можно посмотреть, нажав на кнопку </w:t>
+      </w:r>
+      <w:r>
+        <w:rPr>
+          <w:sz w:val="24"/>
+          <w:szCs w:val="24"/>
+        </w:rPr>
+        <w:t>“</w:t>
+      </w:r>
+      <w:r>
+        <w:rPr>
+          <w:sz w:val="24"/>
+          <w:szCs w:val="24"/>
+        </w:rPr>
+        <w:t xml:space="preserve">Показать </w:t>
+      </w:r>
+      <w:r>
+        <w:rPr>
+          <w:sz w:val="24"/>
+          <w:szCs w:val="24"/>
+        </w:rPr>
+        <w:t xml:space="preserve">описание </w:t>
+      </w:r>
+      <w:r>
+        <w:rPr>
+          <w:sz w:val="24"/>
+          <w:szCs w:val="24"/>
           <w:lang w:val="en-US"/>
         </w:rPr>
-      </w:pPr>
-      <w:r>
-        <w:rPr>
-          <w:sz w:val="24"/>
-          <w:szCs w:val="24"/>
-        </w:rPr>
-        <w:t xml:space="preserve">Для корректной загрузки контактов важен порядок столбцов в файле и общее оформление. Подробное описание можно посмотреть, нажав на кнопку </w:t>
-      </w:r>
-      <w:r>
-        <w:rPr>
-          <w:sz w:val="24"/>
-          <w:szCs w:val="24"/>
-          <w:lang w:val="en-US"/>
-        </w:rPr>
-        <w:t>“</w:t>
-      </w:r>
-      <w:r>
-        <w:rPr>
-          <w:sz w:val="24"/>
-          <w:szCs w:val="24"/>
-        </w:rPr>
-        <w:t>Показать подробности</w:t>
-      </w:r>
-      <w:r>
-        <w:rPr>
-          <w:sz w:val="24"/>
-          <w:szCs w:val="24"/>
-          <w:lang w:val="en-US"/>
+        <w:t>Excel</w:t>
+      </w:r>
+      <w:r>
+        <w:rPr>
+          <w:sz w:val="24"/>
+          <w:szCs w:val="24"/>
+        </w:rPr>
+        <w:t xml:space="preserve"> </w:t>
+      </w:r>
+      <w:r>
+        <w:rPr>
+          <w:sz w:val="24"/>
+          <w:szCs w:val="24"/>
+        </w:rPr>
+        <w:t>файла</w:t>
+      </w:r>
+      <w:r>
+        <w:rPr>
+          <w:sz w:val="24"/>
+          <w:szCs w:val="24"/>
         </w:rPr>
         <w:t>”</w:t>
       </w:r>
@@ -234,7 +271,6 @@
         <w:rPr>
           <w:sz w:val="24"/>
           <w:szCs w:val="24"/>
-          <w:lang w:val="en-US"/>
         </w:rPr>
       </w:pPr>
     </w:p>
@@ -272,7 +308,36 @@
           <w:sz w:val="24"/>
           <w:szCs w:val="24"/>
         </w:rPr>
-        <w:t>Показать подробности</w:t>
+        <w:t xml:space="preserve"> </w:t>
+      </w:r>
+      <w:r>
+        <w:rPr>
+          <w:sz w:val="24"/>
+          <w:szCs w:val="24"/>
+        </w:rPr>
+        <w:t xml:space="preserve">Показать описание </w:t>
+      </w:r>
+      <w:r>
+        <w:rPr>
+          <w:sz w:val="24"/>
+          <w:szCs w:val="24"/>
+          <w:lang w:val="en-US"/>
+        </w:rPr>
+        <w:t>Excel</w:t>
+      </w:r>
+      <w:r>
+        <w:rPr>
+          <w:sz w:val="24"/>
+          <w:szCs w:val="24"/>
+        </w:rPr>
+        <w:t xml:space="preserve"> </w:t>
+      </w:r>
+      <w:r>
+        <w:rPr>
+          <w:sz w:val="24"/>
+          <w:szCs w:val="24"/>
+        </w:rPr>
+        <w:t>файла</w:t>
       </w:r>
       <w:r>
         <w:rPr>
@@ -397,8 +462,116 @@
           <w:sz w:val="24"/>
           <w:szCs w:val="24"/>
         </w:rPr>
+        <w:t xml:space="preserve">Во время загрузки можно наблюдать над прогрессом. Важно при этом не закрывать страницу. </w:t>
+      </w:r>
+      <w:r>
+        <w:rPr>
+          <w:sz w:val="24"/>
+          <w:szCs w:val="24"/>
+        </w:rPr>
+        <w:t xml:space="preserve">Если закрыть страницу, то процесс прервётся, но ошибок не будет – система закончит работу над последней операцией. </w:t>
+      </w:r>
+      <w:r>
+        <w:rPr>
+          <w:sz w:val="24"/>
+          <w:szCs w:val="24"/>
+        </w:rPr>
+        <w:t xml:space="preserve">Процесс загрузки </w:t>
+      </w:r>
+      <w:r>
+        <w:rPr>
+          <w:sz w:val="24"/>
+          <w:szCs w:val="24"/>
+        </w:rPr>
         <w:lastRenderedPageBreak/>
-        <w:t xml:space="preserve">Во время загрузки можно наблюдать над прогрессом. Важно при этом не закрывать страницу. Процесс загрузки выполняется порционно, что позволяет работать на портале, так как процессор используется ограниченно. Примерное время загрузки 1000 контактов составляет 3 минуты. </w:t>
+        <w:t>выполняется порционно, что позволяет работать на портале, так как процессор используется ограниченно. Примерное время загрузки 1000 контактов составляет 3</w:t>
+      </w:r>
+      <w:r>
+        <w:rPr>
+          <w:sz w:val="24"/>
+          <w:szCs w:val="24"/>
+        </w:rPr>
+        <w:t xml:space="preserve">-4 </w:t>
+      </w:r>
+      <w:r>
+        <w:rPr>
+          <w:sz w:val="24"/>
+          <w:szCs w:val="24"/>
+        </w:rPr>
+        <w:t xml:space="preserve">минуты. </w:t>
+      </w:r>
+    </w:p>
+    <w:p>
+      <w:pPr>
+        <w:pStyle w:val="a3"/>
+        <w:rPr>
+          <w:sz w:val="24"/>
+          <w:szCs w:val="24"/>
+        </w:rPr>
+      </w:pPr>
+    </w:p>
+    <w:p>
+      <w:pPr>
+        <w:pStyle w:val="a3"/>
+        <w:rPr>
+          <w:sz w:val="24"/>
+          <w:szCs w:val="24"/>
+        </w:rPr>
+      </w:pPr>
+      <w:r>
+        <w:rPr>
+          <w:sz w:val="24"/>
+          <w:szCs w:val="24"/>
+        </w:rPr>
+        <w:t xml:space="preserve">Если во время загрузки система зависла, то требуется перезагрузить страницу и начать загрузку заново. Несмотря на автоматическую </w:t>
+      </w:r>
+      <w:proofErr w:type="spellStart"/>
+      <w:r>
+        <w:rPr>
+          <w:sz w:val="24"/>
+          <w:szCs w:val="24"/>
+        </w:rPr>
+        <w:t>логинизацию</w:t>
+      </w:r>
+      <w:proofErr w:type="spellEnd"/>
+      <w:r>
+        <w:rPr>
+          <w:sz w:val="24"/>
+          <w:szCs w:val="24"/>
+        </w:rPr>
+        <w:t xml:space="preserve">, при загрузки больших объёмов данных </w:t>
+      </w:r>
+      <w:proofErr w:type="spellStart"/>
+      <w:r>
+        <w:rPr>
+          <w:sz w:val="24"/>
+          <w:szCs w:val="24"/>
+        </w:rPr>
+        <w:t>Битрикс</w:t>
+      </w:r>
+      <w:proofErr w:type="spellEnd"/>
+      <w:r>
+        <w:rPr>
+          <w:sz w:val="24"/>
+          <w:szCs w:val="24"/>
+        </w:rPr>
+        <w:t xml:space="preserve"> может сам временно заблокировать </w:t>
+      </w:r>
+      <w:proofErr w:type="gramStart"/>
+      <w:r>
+        <w:rPr>
+          <w:sz w:val="24"/>
+          <w:szCs w:val="24"/>
+        </w:rPr>
+        <w:t>доступ</w:t>
+      </w:r>
+      <w:proofErr w:type="gramEnd"/>
+      <w:r>
+        <w:rPr>
+          <w:sz w:val="24"/>
+          <w:szCs w:val="24"/>
+        </w:rPr>
+        <w:t xml:space="preserve"> и загрузка прервётся. </w:t>
       </w:r>
     </w:p>
     <w:p>
@@ -546,7 +719,6 @@
         <w:rPr>
           <w:rFonts w:asciiTheme="minorHAnsi" w:hAnsiTheme="minorHAnsi" w:cstheme="minorHAnsi"/>
         </w:rPr>
-        <w:lastRenderedPageBreak/>
         <w:t>После окончания загрузки вы</w:t>
       </w:r>
       <w:r>
@@ -673,6 +845,379 @@
           </wp:inline>
         </w:drawing>
       </w:r>
+    </w:p>
+    <w:p>
+      <w:pPr>
+        <w:pStyle w:val="a3"/>
+        <w:jc w:val="center"/>
+        <w:rPr>
+          <w:sz w:val="24"/>
+          <w:szCs w:val="24"/>
+        </w:rPr>
+      </w:pPr>
+    </w:p>
+    <w:p>
+      <w:pPr>
+        <w:pStyle w:val="a3"/>
+        <w:jc w:val="center"/>
+        <w:rPr>
+          <w:sz w:val="24"/>
+          <w:szCs w:val="24"/>
+        </w:rPr>
+      </w:pPr>
+    </w:p>
+    <w:p>
+      <w:pPr>
+        <w:pStyle w:val="a3"/>
+        <w:jc w:val="center"/>
+        <w:rPr>
+          <w:sz w:val="24"/>
+          <w:szCs w:val="24"/>
+        </w:rPr>
+      </w:pPr>
+    </w:p>
+    <w:p>
+      <w:pPr>
+        <w:pStyle w:val="a3"/>
+        <w:jc w:val="center"/>
+        <w:rPr>
+          <w:sz w:val="24"/>
+          <w:szCs w:val="24"/>
+        </w:rPr>
+      </w:pPr>
+    </w:p>
+    <w:p>
+      <w:pPr>
+        <w:pStyle w:val="a3"/>
+        <w:jc w:val="center"/>
+        <w:rPr>
+          <w:sz w:val="24"/>
+          <w:szCs w:val="24"/>
+        </w:rPr>
+      </w:pPr>
+    </w:p>
+    <w:p>
+      <w:pPr>
+        <w:pStyle w:val="a3"/>
+        <w:jc w:val="center"/>
+        <w:rPr>
+          <w:sz w:val="24"/>
+          <w:szCs w:val="24"/>
+        </w:rPr>
+      </w:pPr>
+    </w:p>
+    <w:p>
+      <w:pPr>
+        <w:pStyle w:val="a3"/>
+        <w:jc w:val="center"/>
+        <w:rPr>
+          <w:sz w:val="24"/>
+          <w:szCs w:val="24"/>
+        </w:rPr>
+      </w:pPr>
+    </w:p>
+    <w:p>
+      <w:pPr>
+        <w:pStyle w:val="a3"/>
+        <w:jc w:val="center"/>
+        <w:rPr>
+          <w:sz w:val="24"/>
+          <w:szCs w:val="24"/>
+        </w:rPr>
+      </w:pPr>
+    </w:p>
+    <w:p>
+      <w:pPr>
+        <w:pStyle w:val="a3"/>
+        <w:jc w:val="center"/>
+        <w:rPr>
+          <w:sz w:val="24"/>
+          <w:szCs w:val="24"/>
+        </w:rPr>
+      </w:pPr>
+    </w:p>
+    <w:p>
+      <w:pPr>
+        <w:pStyle w:val="a3"/>
+        <w:numPr>
+          <w:ilvl w:val="0"/>
+          <w:numId w:val="2"/>
+        </w:numPr>
+        <w:rPr>
+          <w:b/>
+          <w:bCs/>
+          <w:sz w:val="24"/>
+          <w:szCs w:val="24"/>
+        </w:rPr>
+      </w:pPr>
+      <w:r>
+        <w:rPr>
+          <w:b/>
+          <w:bCs/>
+          <w:sz w:val="24"/>
+          <w:szCs w:val="24"/>
+        </w:rPr>
+        <w:t xml:space="preserve">Настройка приложения для загрузки контактов на другом портале </w:t>
+      </w:r>
+      <w:proofErr w:type="spellStart"/>
+      <w:r>
+        <w:rPr>
+          <w:b/>
+          <w:bCs/>
+          <w:sz w:val="24"/>
+          <w:szCs w:val="24"/>
+        </w:rPr>
+        <w:t>Битрикс</w:t>
+      </w:r>
+      <w:proofErr w:type="spellEnd"/>
+      <w:r>
+        <w:rPr>
+          <w:b/>
+          <w:bCs/>
+          <w:sz w:val="24"/>
+          <w:szCs w:val="24"/>
+        </w:rPr>
+        <w:t>.</w:t>
+      </w:r>
+    </w:p>
+    <w:p>
+      <w:pPr>
+        <w:pStyle w:val="a3"/>
+        <w:rPr>
+          <w:sz w:val="24"/>
+          <w:szCs w:val="24"/>
+        </w:rPr>
+      </w:pPr>
+      <w:r>
+        <w:rPr>
+          <w:sz w:val="24"/>
+          <w:szCs w:val="24"/>
+        </w:rPr>
+        <w:t>Приложение работает автономно, однако для корректной загрузки всех данных использует пользовательские поля.</w:t>
+      </w:r>
+    </w:p>
+    <w:p>
+      <w:pPr>
+        <w:pStyle w:val="a3"/>
+        <w:rPr>
+          <w:sz w:val="24"/>
+          <w:szCs w:val="24"/>
+        </w:rPr>
+      </w:pPr>
+    </w:p>
+    <w:p>
+      <w:pPr>
+        <w:pStyle w:val="a3"/>
+        <w:rPr>
+          <w:sz w:val="24"/>
+          <w:szCs w:val="24"/>
+        </w:rPr>
+      </w:pPr>
+      <w:r>
+        <w:rPr>
+          <w:sz w:val="24"/>
+          <w:szCs w:val="24"/>
+        </w:rPr>
+        <w:t>Перед загрузкой контактов требуется внести изменения в файл с настройками.</w:t>
+      </w:r>
+    </w:p>
+    <w:p>
+      <w:pPr>
+        <w:pStyle w:val="a3"/>
+        <w:rPr>
+          <w:sz w:val="24"/>
+          <w:szCs w:val="24"/>
+        </w:rPr>
+      </w:pPr>
+      <w:r>
+        <w:rPr>
+          <w:sz w:val="24"/>
+          <w:szCs w:val="24"/>
+        </w:rPr>
+        <w:t>Файл находится по адресу /</w:t>
+      </w:r>
+      <w:proofErr w:type="spellStart"/>
+      <w:r>
+        <w:rPr>
+          <w:sz w:val="24"/>
+          <w:szCs w:val="24"/>
+        </w:rPr>
+        <w:t>bitrix</w:t>
+      </w:r>
+      <w:proofErr w:type="spellEnd"/>
+      <w:r>
+        <w:rPr>
+          <w:sz w:val="24"/>
+          <w:szCs w:val="24"/>
+        </w:rPr>
+        <w:t>/</w:t>
+      </w:r>
+      <w:proofErr w:type="spellStart"/>
+      <w:r>
+        <w:rPr>
+          <w:sz w:val="24"/>
+          <w:szCs w:val="24"/>
+        </w:rPr>
+        <w:t>www</w:t>
+      </w:r>
+      <w:proofErr w:type="spellEnd"/>
+      <w:r>
+        <w:rPr>
+          <w:sz w:val="24"/>
+          <w:szCs w:val="24"/>
+        </w:rPr>
+        <w:t>/</w:t>
+      </w:r>
+      <w:proofErr w:type="spellStart"/>
+      <w:r>
+        <w:rPr>
+          <w:sz w:val="24"/>
+          <w:szCs w:val="24"/>
+        </w:rPr>
+        <w:t>local</w:t>
+      </w:r>
+      <w:proofErr w:type="spellEnd"/>
+      <w:r>
+        <w:rPr>
+          <w:sz w:val="24"/>
+          <w:szCs w:val="24"/>
+        </w:rPr>
+        <w:t>/</w:t>
+      </w:r>
+      <w:proofErr w:type="spellStart"/>
+      <w:r>
+        <w:rPr>
+          <w:sz w:val="24"/>
+          <w:szCs w:val="24"/>
+        </w:rPr>
+        <w:t>custom_app</w:t>
+      </w:r>
+      <w:proofErr w:type="spellEnd"/>
+      <w:r>
+        <w:rPr>
+          <w:sz w:val="24"/>
+          <w:szCs w:val="24"/>
+        </w:rPr>
+        <w:t>/</w:t>
+      </w:r>
+      <w:proofErr w:type="spellStart"/>
+      <w:r>
+        <w:rPr>
+          <w:sz w:val="24"/>
+          <w:szCs w:val="24"/>
+        </w:rPr>
+        <w:t>import_contacts</w:t>
+      </w:r>
+      <w:proofErr w:type="spellEnd"/>
+      <w:r>
+        <w:rPr>
+          <w:sz w:val="24"/>
+          <w:szCs w:val="24"/>
+        </w:rPr>
+        <w:t>/</w:t>
+      </w:r>
+      <w:proofErr w:type="spellStart"/>
+      <w:r>
+        <w:rPr>
+          <w:sz w:val="24"/>
+          <w:szCs w:val="24"/>
+        </w:rPr>
+        <w:t>Settings.php</w:t>
+      </w:r>
+      <w:proofErr w:type="spellEnd"/>
+    </w:p>
+    <w:p>
+      <w:pPr>
+        <w:pStyle w:val="a3"/>
+        <w:rPr>
+          <w:sz w:val="24"/>
+          <w:szCs w:val="24"/>
+        </w:rPr>
+      </w:pPr>
+    </w:p>
+    <w:p>
+      <w:pPr>
+        <w:pStyle w:val="a3"/>
+        <w:rPr>
+          <w:sz w:val="24"/>
+          <w:szCs w:val="24"/>
+        </w:rPr>
+      </w:pPr>
+      <w:r>
+        <w:rPr>
+          <w:sz w:val="24"/>
+          <w:szCs w:val="24"/>
+        </w:rPr>
+        <w:drawing>
+          <wp:inline distT="0" distB="0" distL="0" distR="0" wp14:anchorId="152CE0EF" wp14:editId="61B476AA">
+            <wp:extent cx="4645441" cy="1644650"/>
+            <wp:effectExtent l="0" t="0" r="3175" b="0"/>
+            <wp:docPr id="7" name="Рисунок 7"/>
+            <wp:cNvGraphicFramePr>
+              <a:graphicFrameLocks xmlns:a="http://schemas.openxmlformats.org/drawingml/2006/main" noChangeAspect="1"/>
+            </wp:cNvGraphicFramePr>
+            <a:graphic xmlns:a="http://schemas.openxmlformats.org/drawingml/2006/main">
+              <a:graphicData uri="http://schemas.openxmlformats.org/drawingml/2006/picture">
+                <pic:pic xmlns:pic="http://schemas.openxmlformats.org/drawingml/2006/picture">
+                  <pic:nvPicPr>
+                    <pic:cNvPr id="1" name=""/>
+                    <pic:cNvPicPr/>
+                  </pic:nvPicPr>
+                  <pic:blipFill>
+                    <a:blip r:embed="rId10"/>
+                    <a:stretch>
+                      <a:fillRect/>
+                    </a:stretch>
+                  </pic:blipFill>
+                  <pic:spPr>
+                    <a:xfrm>
+                      <a:off x="0" y="0"/>
+                      <a:ext cx="4660743" cy="1650068"/>
+                    </a:xfrm>
+                    <a:prstGeom prst="rect">
+                      <a:avLst/>
+                    </a:prstGeom>
+                  </pic:spPr>
+                </pic:pic>
+              </a:graphicData>
+            </a:graphic>
+          </wp:inline>
+        </w:drawing>
+      </w:r>
+    </w:p>
+    <w:p>
+      <w:pPr>
+        <w:pStyle w:val="a3"/>
+        <w:rPr>
+          <w:sz w:val="24"/>
+          <w:szCs w:val="24"/>
+        </w:rPr>
+      </w:pPr>
+    </w:p>
+    <w:p>
+      <w:pPr>
+        <w:pStyle w:val="a3"/>
+        <w:rPr>
+          <w:sz w:val="24"/>
+          <w:szCs w:val="24"/>
+        </w:rPr>
+      </w:pPr>
+      <w:r>
+        <w:rPr>
+          <w:sz w:val="24"/>
+          <w:szCs w:val="24"/>
+        </w:rPr>
+        <w:t>Требуется внести новые коды пользовательских полей в Контактах и Компаниях.</w:t>
+      </w:r>
+    </w:p>
+    <w:p>
+      <w:pPr>
+        <w:pStyle w:val="a3"/>
+        <w:rPr>
+          <w:sz w:val="24"/>
+          <w:szCs w:val="24"/>
+        </w:rPr>
+      </w:pPr>
     </w:p>
     <w:sectPr>
       <w:pgSz w:w="11906" w:h="16838"/>

</xml_diff>